<commit_message>
IntRefs geduid in tekst
</commit_message>
<xml_diff>
--- a/1.0.3/Waterbeheerprogramma.docx
+++ b/1.0.3/Waterbeheerprogramma.docx
@@ -64,11 +64,25 @@
       </w:r>
     </w:p>
     <w:p>
+      <w:commentRangeStart w:id="2"/>
       <w:r>
         <w:rPr>
           <w:lang w:eastAsia="zh-CN" w:bidi="hi-IN"/>
         </w:rPr>
-        <w:t>Rijnland ligt midden in de Randstad. Grofweg in de vierhoek IJmuiden - Amsterdam West - Gouda - Wassenaar, met een totale oppervlak- te van 1175 km2. Het is een prachtig afwisselend gebied: strand en duinen, de Bollenstreek, het Groene Hart, meren en plassen en de historische waterrijke steden Haarlem, Leiden en Gouda. Bovendien is er veel bedrijvigheid in dit deel van de Randstad: vanzelfsprekend in de steden maar ook op en rond de luchthaven Schiphol. Bovendien liggen in Rijnland drie belangrijke land- en tuinbouwgebieden: Boskoop, Aalsmeer en de Duin- en Bollenstreek. In dit gebied beheert Rijnland het water al sinds 1255.</w:t>
+        <w:t xml:space="preserve">Rijnland </w:t>
+      </w:r>
+      <w:commentRangeEnd w:id="2"/>
+      <w:r>
+        <w:rPr>
+          <w:rStyle w:val="Verwijzingopmerking"/>
+        </w:rPr>
+        <w:commentReference w:id="2"/>
+      </w:r>
+      <w:r>
+        <w:rPr>
+          <w:lang w:eastAsia="zh-CN" w:bidi="hi-IN"/>
+        </w:rPr>
+        <w:t>ligt midden in de Randstad. Grofweg in de vierhoek IJmuiden - Amsterdam West - Gouda - Wassenaar, met een totale oppervlak- te van 1175 km2. Het is een prachtig afwisselend gebied: strand en duinen, de Bollenstreek, het Groene Hart, meren en plassen en de historische waterrijke steden Haarlem, Leiden en Gouda. Bovendien is er veel bedrijvigheid in dit deel van de Randstad: vanzelfsprekend in de steden maar ook op en rond de luchthaven Schiphol. Bovendien liggen in Rijnland drie belangrijke land- en tuinbouwgebieden: Boskoop, Aalsmeer en de Duin- en Bollenstreek. In dit gebied beheert Rijnland het water al sinds 1255.</w:t>
       </w:r>
       <w:r>
         <w:t xml:space="preserve"> </w:t>
@@ -381,33 +395,17 @@
       <w:pPr>
         <w:pStyle w:val="Opsomming"/>
       </w:pPr>
-      <w:commentRangeStart w:id="2"/>
       <w:commentRangeStart w:id="3"/>
+      <w:commentRangeStart w:id="4"/>
       <w:r>
         <w:t>Waterveiligheid: Bescherming tegen overstromingen vanuit zee en de rivieren.</w:t>
       </w:r>
-      <w:commentRangeEnd w:id="2"/>
+      <w:commentRangeEnd w:id="3"/>
       <w:r>
         <w:rPr>
           <w:rStyle w:val="Verwijzingopmerking"/>
         </w:rPr>
-        <w:commentReference w:id="2"/>
-      </w:r>
-    </w:p>
-    <w:p>
-      <w:pPr>
-        <w:pStyle w:val="Opsomming"/>
-      </w:pPr>
-      <w:commentRangeStart w:id="4"/>
-      <w:r>
-        <w:t>Voldoende Water: Er is voldoende water. Niet te veel en niet te weinig, passend bij het gebruik.</w:t>
-      </w:r>
-      <w:commentRangeEnd w:id="4"/>
-      <w:r>
-        <w:rPr>
-          <w:rStyle w:val="Verwijzingopmerking"/>
-        </w:rPr>
-        <w:commentReference w:id="4"/>
+        <w:commentReference w:id="3"/>
       </w:r>
     </w:p>
     <w:p>
@@ -416,7 +414,7 @@
       </w:pPr>
       <w:commentRangeStart w:id="5"/>
       <w:r>
-        <w:t>Schoon en gezond water: Rijnlands water is schoon, zodat de mens, de natuur en economie er optimaal gebruik van kunnen maken.</w:t>
+        <w:t>Voldoende Water: Er is voldoende water. Niet te veel en niet te weinig, passend bij het gebruik.</w:t>
       </w:r>
       <w:commentRangeEnd w:id="5"/>
       <w:r>
@@ -432,7 +430,7 @@
       </w:pPr>
       <w:commentRangeStart w:id="6"/>
       <w:r>
-        <w:t>Waterketen: Het afvalwater wordt optimaal gezuiverd en de grondstoffen hergebruikt.</w:t>
+        <w:t>Schoon en gezond water: Rijnlands water is schoon, zodat de mens, de natuur en economie er optimaal gebruik van kunnen maken.</w:t>
       </w:r>
       <w:commentRangeEnd w:id="6"/>
       <w:r>
@@ -441,12 +439,28 @@
         </w:rPr>
         <w:commentReference w:id="6"/>
       </w:r>
-      <w:commentRangeEnd w:id="3"/>
+    </w:p>
+    <w:p>
+      <w:pPr>
+        <w:pStyle w:val="Opsomming"/>
+      </w:pPr>
+      <w:commentRangeStart w:id="7"/>
+      <w:r>
+        <w:t>Waterketen: Het afvalwater wordt optimaal gezuiverd en de grondstoffen hergebruikt.</w:t>
+      </w:r>
+      <w:commentRangeEnd w:id="7"/>
       <w:r>
         <w:rPr>
           <w:rStyle w:val="Verwijzingopmerking"/>
         </w:rPr>
-        <w:commentReference w:id="3"/>
+        <w:commentReference w:id="7"/>
+      </w:r>
+      <w:commentRangeEnd w:id="4"/>
+      <w:r>
+        <w:rPr>
+          <w:rStyle w:val="Verwijzingopmerking"/>
+        </w:rPr>
+        <w:commentReference w:id="4"/>
       </w:r>
     </w:p>
     <w:p>
@@ -505,19 +519,19 @@
           <w:lang w:eastAsia="zh-CN" w:bidi="hi-IN"/>
         </w:rPr>
       </w:pPr>
-      <w:commentRangeStart w:id="7"/>
+      <w:commentRangeStart w:id="8"/>
       <w:r>
         <w:rPr>
           <w:lang w:eastAsia="zh-CN" w:bidi="hi-IN"/>
         </w:rPr>
         <w:t>Al vanaf de verkenningsfase stemmen we onze plannen af met de omgeving. We luisteren naar de meningen en ideeën van de omgeving, verplaatsen ons in hun belangen en stemmen vervolgens onze plannen en werkzaamheden hier zo goed als mogelijk op af. Wij zijn daarbij bereid een stap verder te gaan en de invulling en uitvoering van projecten samen op te pakken.</w:t>
       </w:r>
-      <w:commentRangeEnd w:id="7"/>
+      <w:commentRangeEnd w:id="8"/>
       <w:r>
         <w:rPr>
           <w:rStyle w:val="Verwijzingopmerking"/>
         </w:rPr>
-        <w:commentReference w:id="7"/>
+        <w:commentReference w:id="8"/>
       </w:r>
     </w:p>
     <w:p>
@@ -544,7 +558,27 @@
         <w:rPr>
           <w:lang w:eastAsia="zh-CN" w:bidi="hi-IN"/>
         </w:rPr>
-        <w:t>Er is binnen het beheergebied van Rijnland een omvangrijke opgave op het gebied van wonen, werken, natuur en recreëren. Water maakt daar vaak deel vanuit. Provincies, gemeenten, waterschappen en marktpartijen hebben daarbij elk een eigen verantwoordelijkheid en belang. Samenwerking, vanuit de eigen taken en verantwoordelijkheden, is cruciaal om de verschillende opgaven te kunnen realiseren. Waar mogelijk koppelen we Rijnlandse opgaven dan ook aan opgaven van derden. We sluiten daarvoor aan bij (</w:t>
+        <w:t xml:space="preserve">Er is binnen </w:t>
+      </w:r>
+      <w:commentRangeStart w:id="9"/>
+      <w:r>
+        <w:rPr>
+          <w:lang w:eastAsia="zh-CN" w:bidi="hi-IN"/>
+        </w:rPr>
+        <w:t xml:space="preserve">het beheergebied van Rijnland </w:t>
+      </w:r>
+      <w:commentRangeEnd w:id="9"/>
+      <w:r>
+        <w:rPr>
+          <w:rStyle w:val="Verwijzingopmerking"/>
+        </w:rPr>
+        <w:commentReference w:id="9"/>
+      </w:r>
+      <w:r>
+        <w:rPr>
+          <w:lang w:eastAsia="zh-CN" w:bidi="hi-IN"/>
+        </w:rPr>
+        <w:t>een omvangrijke opgave op het gebied van wonen, werken, natuur en recreëren. Water maakt daar vaak deel vanuit. Provincies, gemeenten, waterschappen en marktpartijen hebben daarbij elk een eigen verantwoordelijkheid en belang. Samenwerking, vanuit de eigen taken en verantwoordelijkheden, is cruciaal om de verschillende opgaven te kunnen realiseren. Waar mogelijk koppelen we Rijnlandse opgaven dan ook aan opgaven van derden. We sluiten daarvoor aan bij (</w:t>
       </w:r>
       <w:proofErr w:type="spellStart"/>
       <w:r>
@@ -560,15 +594,40 @@
         </w:rPr>
         <w:t xml:space="preserve">)ontwikkelingen van provincies, gemeenten of marktpartijen en nemen daar soms het voortouw in. Voorbeelden hiervan zijn de </w:t>
       </w:r>
-      <w:hyperlink r:id="rId15" w:history="1">
-        <w:r>
-          <w:rPr>
-            <w:rStyle w:val="Hyperlink"/>
-            <w:lang w:eastAsia="zh-CN" w:bidi="hi-IN"/>
-          </w:rPr>
-          <w:t>wateragenda Zuid-Holland</w:t>
-        </w:r>
-      </w:hyperlink>
+      <w:commentRangeStart w:id="10"/>
+      <w:r>
+        <w:fldChar w:fldCharType="begin"/>
+      </w:r>
+      <w:r>
+        <w:instrText xml:space="preserve"> HYPERLINK "https://staten.zuid-holland.nl/migratie/Statencommissie_Groen_en_Water_GenW/2012/Statencom</w:instrText>
+      </w:r>
+      <w:r>
+        <w:instrText xml:space="preserve">missie_Groen_en_Water_13_juni_2012/Bespreekstukken/Wateragenda_Zuid_Holland_2012_2015/Stuknr_338290763.org" </w:instrText>
+      </w:r>
+      <w:r>
+        <w:fldChar w:fldCharType="separate"/>
+      </w:r>
+      <w:r>
+        <w:rPr>
+          <w:rStyle w:val="Hyperlink"/>
+          <w:lang w:eastAsia="zh-CN" w:bidi="hi-IN"/>
+        </w:rPr>
+        <w:t>wateragenda Zuid-Holland</w:t>
+      </w:r>
+      <w:r>
+        <w:rPr>
+          <w:rStyle w:val="Hyperlink"/>
+          <w:lang w:eastAsia="zh-CN" w:bidi="hi-IN"/>
+        </w:rPr>
+        <w:fldChar w:fldCharType="end"/>
+      </w:r>
+      <w:commentRangeEnd w:id="10"/>
+      <w:r>
+        <w:rPr>
+          <w:rStyle w:val="Verwijzingopmerking"/>
+        </w:rPr>
+        <w:commentReference w:id="10"/>
+      </w:r>
       <w:r>
         <w:rPr>
           <w:lang w:eastAsia="zh-CN" w:bidi="hi-IN"/>
@@ -635,7 +694,7 @@
           <w:lang w:eastAsia="zh-CN" w:bidi="hi-IN"/>
         </w:rPr>
       </w:pPr>
-      <w:commentRangeStart w:id="8"/>
+      <w:commentRangeStart w:id="11"/>
       <w:r>
         <w:rPr>
           <w:lang w:eastAsia="zh-CN" w:bidi="hi-IN"/>
@@ -656,12 +715,12 @@
         </w:rPr>
         <w:t>- gen, andere overheden en het bedrijfsleven. Daarbij gaat het niet alleen om technische innovaties en slimme ICT-oplossingen. Vier van de vijf innovatiesuccessen zijn een gevolg van nieuwe vormen van samenwerking, anders organiseren en anders werken. Op de Rijnlandse website zijn enkele mooie voorbeelden van innovaties en duurzame maatregelen te vinden.</w:t>
       </w:r>
-      <w:commentRangeEnd w:id="8"/>
+      <w:commentRangeEnd w:id="11"/>
       <w:r>
         <w:rPr>
           <w:rStyle w:val="Verwijzingopmerking"/>
         </w:rPr>
-        <w:commentReference w:id="8"/>
+        <w:commentReference w:id="11"/>
       </w:r>
     </w:p>
     <w:p>
@@ -711,8 +770,8 @@
           <w:lang w:eastAsia="zh-CN" w:bidi="hi-IN"/>
         </w:rPr>
       </w:pPr>
-      <w:commentRangeStart w:id="9"/>
-      <w:commentRangeStart w:id="10"/>
+      <w:commentRangeStart w:id="12"/>
+      <w:commentRangeStart w:id="13"/>
       <w:r>
         <w:rPr>
           <w:lang w:eastAsia="zh-CN" w:bidi="hi-IN"/>
@@ -773,19 +832,19 @@
         </w:rPr>
         <w:t xml:space="preserve"> afspraken gemaakt over het waterbeheer (zie ook paragraaf 2.3).</w:t>
       </w:r>
-      <w:commentRangeEnd w:id="9"/>
+      <w:commentRangeEnd w:id="12"/>
       <w:r>
         <w:rPr>
           <w:rStyle w:val="Verwijzingopmerking"/>
         </w:rPr>
-        <w:commentReference w:id="9"/>
+        <w:commentReference w:id="12"/>
       </w:r>
-      <w:commentRangeEnd w:id="10"/>
+      <w:commentRangeEnd w:id="13"/>
       <w:r>
         <w:rPr>
           <w:rStyle w:val="Verwijzingopmerking"/>
         </w:rPr>
-        <w:commentReference w:id="10"/>
+        <w:commentReference w:id="13"/>
       </w:r>
     </w:p>
     <w:p>
@@ -795,9 +854,9 @@
           <w:lang w:eastAsia="zh-CN" w:bidi="hi-IN"/>
         </w:rPr>
       </w:pPr>
-      <w:commentRangeStart w:id="11"/>
-      <w:commentRangeStart w:id="12"/>
-      <w:commentRangeStart w:id="13"/>
+      <w:commentRangeStart w:id="14"/>
+      <w:commentRangeStart w:id="15"/>
+      <w:commentRangeStart w:id="16"/>
       <w:r>
         <w:rPr>
           <w:lang w:eastAsia="zh-CN" w:bidi="hi-IN"/>
@@ -947,35 +1006,35 @@
         </w:rPr>
         <w:t>Rijnland heeft hierbij een belangrijke voorbeeld- functie. We zorgen er dan ook voor dat we bij de uitvoering van onze taken, aan alle (wettelijke)regels voldoen.</w:t>
       </w:r>
-      <w:commentRangeEnd w:id="11"/>
+      <w:commentRangeEnd w:id="14"/>
       <w:r>
         <w:rPr>
           <w:rStyle w:val="Verwijzingopmerking"/>
         </w:rPr>
-        <w:commentReference w:id="11"/>
+        <w:commentReference w:id="14"/>
       </w:r>
-      <w:commentRangeEnd w:id="12"/>
+      <w:commentRangeEnd w:id="15"/>
       <w:r>
         <w:rPr>
           <w:rStyle w:val="Verwijzingopmerking"/>
         </w:rPr>
-        <w:commentReference w:id="12"/>
+        <w:commentReference w:id="15"/>
       </w:r>
-      <w:commentRangeEnd w:id="13"/>
+      <w:commentRangeEnd w:id="16"/>
       <w:r>
         <w:rPr>
           <w:rStyle w:val="Verwijzingopmerking"/>
         </w:rPr>
-        <w:commentReference w:id="13"/>
+        <w:commentReference w:id="16"/>
       </w:r>
     </w:p>
     <w:sectPr>
-      <w:headerReference w:type="even" r:id="rId16"/>
-      <w:headerReference w:type="default" r:id="rId17"/>
-      <w:footerReference w:type="even" r:id="rId18"/>
-      <w:footerReference w:type="default" r:id="rId19"/>
-      <w:headerReference w:type="first" r:id="rId20"/>
-      <w:footerReference w:type="first" r:id="rId21"/>
+      <w:headerReference w:type="even" r:id="rId15"/>
+      <w:headerReference w:type="default" r:id="rId16"/>
+      <w:footerReference w:type="even" r:id="rId17"/>
+      <w:footerReference w:type="default" r:id="rId18"/>
+      <w:headerReference w:type="first" r:id="rId19"/>
+      <w:footerReference w:type="first" r:id="rId20"/>
       <w:pgSz w:w="11906" w:h="16838" w:code="9"/>
       <w:pgMar w:top="1134" w:right="1134" w:bottom="1134" w:left="2835" w:header="567" w:footer="567" w:gutter="0"/>
       <w:cols w:space="708"/>
@@ -1633,7 +1692,23 @@
       </w:pPr>
     </w:p>
   </w:comment>
-  <w:comment w:id="2" w:author="Satyan Ramlal" w:date="2020-09-15T07:41:00Z" w:initials="SR">
+  <w:comment w:id="2" w:author="Richard de Graaf" w:date="2020-10-23T15:09:00Z" w:initials="RdG">
+    <w:p>
+      <w:pPr>
+        <w:pStyle w:val="Tekstopmerking"/>
+      </w:pPr>
+      <w:r>
+        <w:rPr>
+          <w:rStyle w:val="Verwijzingopmerking"/>
+        </w:rPr>
+        <w:annotationRef/>
+      </w:r>
+      <w:r>
+        <w:t>Locatie</w:t>
+      </w:r>
+    </w:p>
+  </w:comment>
+  <w:comment w:id="3" w:author="Satyan Ramlal" w:date="2020-09-15T07:41:00Z" w:initials="SR">
     <w:tbl>
       <w:tblPr>
         <w:tblStyle w:val="Annotatie"/>
@@ -1718,7 +1793,7 @@
       </w:pPr>
     </w:p>
   </w:comment>
-  <w:comment w:id="4" w:author="Satyan Ramlal" w:date="2020-09-15T07:42:00Z" w:initials="SR">
+  <w:comment w:id="5" w:author="Satyan Ramlal" w:date="2020-09-15T07:42:00Z" w:initials="SR">
     <w:tbl>
       <w:tblPr>
         <w:tblStyle w:val="Annotatie"/>
@@ -1803,7 +1878,7 @@
       </w:pPr>
     </w:p>
   </w:comment>
-  <w:comment w:id="5" w:author="Satyan Ramlal" w:date="2020-09-15T07:42:00Z" w:initials="SR">
+  <w:comment w:id="6" w:author="Satyan Ramlal" w:date="2020-09-15T07:42:00Z" w:initials="SR">
     <w:tbl>
       <w:tblPr>
         <w:tblStyle w:val="Annotatie"/>
@@ -1888,7 +1963,7 @@
       </w:pPr>
     </w:p>
   </w:comment>
-  <w:comment w:id="6" w:author="Satyan Ramlal" w:date="2020-09-15T07:43:00Z" w:initials="SR">
+  <w:comment w:id="7" w:author="Satyan Ramlal" w:date="2020-09-15T07:43:00Z" w:initials="SR">
     <w:tbl>
       <w:tblPr>
         <w:tblStyle w:val="Annotatie"/>
@@ -1973,7 +2048,7 @@
       </w:pPr>
     </w:p>
   </w:comment>
-  <w:comment w:id="3" w:author="Satyan Ramlal" w:date="2020-09-15T08:38:00Z" w:initials="SR">
+  <w:comment w:id="4" w:author="Satyan Ramlal" w:date="2020-09-15T08:38:00Z" w:initials="SR">
     <w:tbl>
       <w:tblPr>
         <w:tblStyle w:val="Annotatie"/>
@@ -2036,7 +2111,7 @@
       </w:pPr>
     </w:p>
   </w:comment>
-  <w:comment w:id="7" w:author="Satyan Ramlal" w:date="2020-09-15T08:18:00Z" w:initials="SR">
+  <w:comment w:id="8" w:author="Satyan Ramlal" w:date="2020-09-15T08:18:00Z" w:initials="SR">
     <w:tbl>
       <w:tblPr>
         <w:tblStyle w:val="Annotatie"/>
@@ -2099,7 +2174,41 @@
       </w:pPr>
     </w:p>
   </w:comment>
-  <w:comment w:id="8" w:author="Satyan Ramlal" w:date="2020-09-15T08:14:00Z" w:initials="SR">
+  <w:comment w:id="9" w:author="Richard de Graaf" w:date="2020-10-23T15:11:00Z" w:initials="RdG">
+    <w:p>
+      <w:pPr>
+        <w:pStyle w:val="Tekstopmerking"/>
+      </w:pPr>
+      <w:r>
+        <w:rPr>
+          <w:rStyle w:val="Verwijzingopmerking"/>
+        </w:rPr>
+        <w:annotationRef/>
+      </w:r>
+      <w:r>
+        <w:t>Locatie</w:t>
+      </w:r>
+    </w:p>
+  </w:comment>
+  <w:comment w:id="10" w:author="Richard de Graaf" w:date="2020-10-23T15:11:00Z" w:initials="RdG">
+    <w:p>
+      <w:pPr>
+        <w:pStyle w:val="Tekstopmerking"/>
+      </w:pPr>
+      <w:r>
+        <w:rPr>
+          <w:rStyle w:val="Verwijzingopmerking"/>
+        </w:rPr>
+        <w:annotationRef/>
+      </w:r>
+      <w:proofErr w:type="spellStart"/>
+      <w:r>
+        <w:t>ExtRef</w:t>
+      </w:r>
+      <w:proofErr w:type="spellEnd"/>
+    </w:p>
+  </w:comment>
+  <w:comment w:id="11" w:author="Satyan Ramlal" w:date="2020-09-15T08:14:00Z" w:initials="SR">
     <w:tbl>
       <w:tblPr>
         <w:tblStyle w:val="Annotatie"/>
@@ -2162,7 +2271,7 @@
       </w:pPr>
     </w:p>
   </w:comment>
-  <w:comment w:id="9" w:author="Satyan Ramlal" w:date="2020-09-15T08:40:00Z" w:initials="SR">
+  <w:comment w:id="12" w:author="Satyan Ramlal" w:date="2020-09-15T08:40:00Z" w:initials="SR">
     <w:tbl>
       <w:tblPr>
         <w:tblStyle w:val="Annotatie"/>
@@ -2225,7 +2334,7 @@
       </w:pPr>
     </w:p>
   </w:comment>
-  <w:comment w:id="10" w:author="Satyan Ramlal" w:date="2020-09-15T08:44:00Z" w:initials="SR">
+  <w:comment w:id="13" w:author="Satyan Ramlal" w:date="2020-09-15T08:44:00Z" w:initials="SR">
     <w:tbl>
       <w:tblPr>
         <w:tblStyle w:val="Annotatie"/>
@@ -2506,7 +2615,7 @@
       </w:pPr>
     </w:p>
   </w:comment>
-  <w:comment w:id="11" w:author="Satyan Ramlal" w:date="2020-09-15T08:54:00Z" w:initials="SR">
+  <w:comment w:id="14" w:author="Satyan Ramlal" w:date="2020-09-15T08:54:00Z" w:initials="SR">
     <w:tbl>
       <w:tblPr>
         <w:tblStyle w:val="Annotatie"/>
@@ -2781,7 +2890,7 @@
       </w:pPr>
     </w:p>
   </w:comment>
-  <w:comment w:id="12" w:author="Satyan Ramlal" w:date="2020-09-15T08:55:00Z" w:initials="SR">
+  <w:comment w:id="15" w:author="Satyan Ramlal" w:date="2020-09-15T08:55:00Z" w:initials="SR">
     <w:tbl>
       <w:tblPr>
         <w:tblStyle w:val="Annotatie"/>
@@ -3056,7 +3165,7 @@
       </w:pPr>
     </w:p>
   </w:comment>
-  <w:comment w:id="13" w:author="Satyan Ramlal" w:date="2020-09-15T08:56:00Z" w:initials="SR">
+  <w:comment w:id="16" w:author="Satyan Ramlal" w:date="2020-09-15T08:56:00Z" w:initials="SR">
     <w:tbl>
       <w:tblPr>
         <w:tblStyle w:val="Annotatie"/>
@@ -3338,12 +3447,15 @@
 <w15:commentsEx xmlns:wpc="http://schemas.microsoft.com/office/word/2010/wordprocessingCanvas" xmlns:cx="http://schemas.microsoft.com/office/drawing/2014/chartex" xmlns:cx1="http://schemas.microsoft.com/office/drawing/2015/9/8/chartex" xmlns:cx2="http://schemas.microsoft.com/office/drawing/2015/10/21/chartex" xmlns:cx3="http://schemas.microsoft.com/office/drawing/2016/5/9/chartex" xmlns:cx4="http://schemas.microsoft.com/office/drawing/2016/5/10/chartex" xmlns:cx5="http://schemas.microsoft.com/office/drawing/2016/5/11/chartex" xmlns:cx6="http://schemas.microsoft.com/office/drawing/2016/5/12/chartex" xmlns:cx7="http://schemas.microsoft.com/office/drawing/2016/5/13/chartex" xmlns:cx8="http://schemas.microsoft.com/office/drawing/2016/5/14/chartex" xmlns:mc="http://schemas.openxmlformats.org/markup-compatibility/2006" xmlns:aink="http://schemas.microsoft.com/office/drawing/2016/ink" xmlns:am3d="http://schemas.microsoft.com/office/drawing/2017/model3d" xmlns:o="urn:schemas-microsoft-com:office:office" xmlns:r="http://schemas.openxmlformats.org/officeDocument/2006/relationships" xmlns:m="http://schemas.openxmlformats.org/officeDocument/2006/math" xmlns:v="urn:schemas-microsoft-com:vml" xmlns:wp14="http://schemas.microsoft.com/office/word/2010/wordprocessingDrawing" xmlns:wp="http://schemas.openxmlformats.org/drawingml/2006/wordprocessingDrawing" xmlns:w10="urn:schemas-microsoft-com:office:word" xmlns:w="http://schemas.openxmlformats.org/wordprocessingml/2006/main" xmlns:w14="http://schemas.microsoft.com/office/word/2010/wordml" xmlns:w15="http://schemas.microsoft.com/office/word/2012/wordml" xmlns:w16cex="http://schemas.microsoft.com/office/word/2018/wordml/cex" xmlns:w16cid="http://schemas.microsoft.com/office/word/2016/wordml/cid" xmlns:w16="http://schemas.microsoft.com/office/word/2018/wordml" xmlns:w16se="http://schemas.microsoft.com/office/word/2015/wordml/symex" xmlns:wpg="http://schemas.microsoft.com/office/word/2010/wordprocessingGroup" xmlns:wpi="http://schemas.microsoft.com/office/word/2010/wordprocessingInk" xmlns:wne="http://schemas.microsoft.com/office/word/2006/wordml" xmlns:wps="http://schemas.microsoft.com/office/word/2010/wordprocessingShape" mc:Ignorable="w14 w15 w16se w16cid w16 w16cex wp14">
   <w15:commentEx w15:paraId="570519C1" w15:done="0"/>
   <w15:commentEx w15:paraId="63AC851D" w15:done="0"/>
+  <w15:commentEx w15:paraId="722408AF" w15:done="0"/>
   <w15:commentEx w15:paraId="21498218" w15:done="0"/>
   <w15:commentEx w15:paraId="7A0B2A0C" w15:done="0"/>
   <w15:commentEx w15:paraId="4F80BE54" w15:done="0"/>
   <w15:commentEx w15:paraId="7CBED752" w15:done="0"/>
   <w15:commentEx w15:paraId="2AEA836E" w15:done="0"/>
   <w15:commentEx w15:paraId="455EBACA" w15:done="0"/>
+  <w15:commentEx w15:paraId="0464A904" w15:done="0"/>
+  <w15:commentEx w15:paraId="7937B40F" w15:done="0"/>
   <w15:commentEx w15:paraId="5827AD62" w15:done="0"/>
   <w15:commentEx w15:paraId="7C945DE6" w15:done="0"/>
   <w15:commentEx w15:paraId="7A28B1F9" w15:done="0"/>
@@ -3357,12 +3469,15 @@
 <w16cex:commentsExtensible xmlns:wpc="http://schemas.microsoft.com/office/word/2010/wordprocessingCanvas" xmlns:cx="http://schemas.microsoft.com/office/drawing/2014/chartex" xmlns:cx1="http://schemas.microsoft.com/office/drawing/2015/9/8/chartex" xmlns:cx2="http://schemas.microsoft.com/office/drawing/2015/10/21/chartex" xmlns:cx3="http://schemas.microsoft.com/office/drawing/2016/5/9/chartex" xmlns:cx4="http://schemas.microsoft.com/office/drawing/2016/5/10/chartex" xmlns:cx5="http://schemas.microsoft.com/office/drawing/2016/5/11/chartex" xmlns:cx6="http://schemas.microsoft.com/office/drawing/2016/5/12/chartex" xmlns:cx7="http://schemas.microsoft.com/office/drawing/2016/5/13/chartex" xmlns:cx8="http://schemas.microsoft.com/office/drawing/2016/5/14/chartex" xmlns:mc="http://schemas.openxmlformats.org/markup-compatibility/2006" xmlns:aink="http://schemas.microsoft.com/office/drawing/2016/ink" xmlns:am3d="http://schemas.microsoft.com/office/drawing/2017/model3d" xmlns:o="urn:schemas-microsoft-com:office:office" xmlns:r="http://schemas.openxmlformats.org/officeDocument/2006/relationships" xmlns:m="http://schemas.openxmlformats.org/officeDocument/2006/math" xmlns:v="urn:schemas-microsoft-com:vml" xmlns:wp14="http://schemas.microsoft.com/office/word/2010/wordprocessingDrawing" xmlns:wp="http://schemas.openxmlformats.org/drawingml/2006/wordprocessingDrawing" xmlns:w10="urn:schemas-microsoft-com:office:word" xmlns:w="http://schemas.openxmlformats.org/wordprocessingml/2006/main" xmlns:w14="http://schemas.microsoft.com/office/word/2010/wordml" xmlns:w15="http://schemas.microsoft.com/office/word/2012/wordml" xmlns:w16cex="http://schemas.microsoft.com/office/word/2018/wordml/cex" xmlns:w16cid="http://schemas.microsoft.com/office/word/2016/wordml/cid" xmlns:w16="http://schemas.microsoft.com/office/word/2018/wordml" xmlns:w16se="http://schemas.microsoft.com/office/word/2015/wordml/symex" xmlns:wpg="http://schemas.microsoft.com/office/word/2010/wordprocessingGroup" xmlns:wpi="http://schemas.microsoft.com/office/word/2010/wordprocessingInk" xmlns:wne="http://schemas.microsoft.com/office/word/2006/wordml" xmlns:wps="http://schemas.microsoft.com/office/word/2010/wordprocessingShape" mc:Ignorable="w14 w15 w16se w16cid w16 w16cex wp14">
   <w16cex:commentExtensible w16cex:durableId="230A761C" w16cex:dateUtc="2020-09-14T21:07:00Z"/>
   <w16cex:commentExtensible w16cex:durableId="230A75B7" w16cex:dateUtc="2020-09-14T21:05:00Z"/>
+  <w16cex:commentExtensible w16cex:durableId="233D70BC" w16cex:dateUtc="2020-10-23T13:09:00Z"/>
   <w16cex:commentExtensible w16cex:durableId="230AEEBC" w16cex:dateUtc="2020-09-15T05:41:00Z"/>
   <w16cex:commentExtensible w16cex:durableId="230AEED5" w16cex:dateUtc="2020-09-15T05:42:00Z"/>
   <w16cex:commentExtensible w16cex:durableId="230AEEE7" w16cex:dateUtc="2020-09-15T05:42:00Z"/>
   <w16cex:commentExtensible w16cex:durableId="230AEF0E" w16cex:dateUtc="2020-09-15T05:43:00Z"/>
   <w16cex:commentExtensible w16cex:durableId="230AFBF0" w16cex:dateUtc="2020-09-15T06:38:00Z"/>
   <w16cex:commentExtensible w16cex:durableId="230AF773" w16cex:dateUtc="2020-09-15T06:18:00Z"/>
+  <w16cex:commentExtensible w16cex:durableId="233D711E" w16cex:dateUtc="2020-10-23T13:11:00Z"/>
+  <w16cex:commentExtensible w16cex:durableId="233D7133" w16cex:dateUtc="2020-10-23T13:11:00Z"/>
   <w16cex:commentExtensible w16cex:durableId="230AF67B" w16cex:dateUtc="2020-09-15T06:14:00Z"/>
   <w16cex:commentExtensible w16cex:durableId="230AFC72" w16cex:dateUtc="2020-09-15T06:40:00Z"/>
   <w16cex:commentExtensible w16cex:durableId="230AFD69" w16cex:dateUtc="2020-09-15T06:44:00Z"/>
@@ -3376,12 +3491,15 @@
 <w16cid:commentsIds xmlns:wpc="http://schemas.microsoft.com/office/word/2010/wordprocessingCanvas" xmlns:cx="http://schemas.microsoft.com/office/drawing/2014/chartex" xmlns:cx1="http://schemas.microsoft.com/office/drawing/2015/9/8/chartex" xmlns:cx2="http://schemas.microsoft.com/office/drawing/2015/10/21/chartex" xmlns:cx3="http://schemas.microsoft.com/office/drawing/2016/5/9/chartex" xmlns:cx4="http://schemas.microsoft.com/office/drawing/2016/5/10/chartex" xmlns:cx5="http://schemas.microsoft.com/office/drawing/2016/5/11/chartex" xmlns:cx6="http://schemas.microsoft.com/office/drawing/2016/5/12/chartex" xmlns:cx7="http://schemas.microsoft.com/office/drawing/2016/5/13/chartex" xmlns:cx8="http://schemas.microsoft.com/office/drawing/2016/5/14/chartex" xmlns:mc="http://schemas.openxmlformats.org/markup-compatibility/2006" xmlns:aink="http://schemas.microsoft.com/office/drawing/2016/ink" xmlns:am3d="http://schemas.microsoft.com/office/drawing/2017/model3d" xmlns:o="urn:schemas-microsoft-com:office:office" xmlns:r="http://schemas.openxmlformats.org/officeDocument/2006/relationships" xmlns:m="http://schemas.openxmlformats.org/officeDocument/2006/math" xmlns:v="urn:schemas-microsoft-com:vml" xmlns:wp14="http://schemas.microsoft.com/office/word/2010/wordprocessingDrawing" xmlns:wp="http://schemas.openxmlformats.org/drawingml/2006/wordprocessingDrawing" xmlns:w10="urn:schemas-microsoft-com:office:word" xmlns:w="http://schemas.openxmlformats.org/wordprocessingml/2006/main" xmlns:w14="http://schemas.microsoft.com/office/word/2010/wordml" xmlns:w15="http://schemas.microsoft.com/office/word/2012/wordml" xmlns:w16cex="http://schemas.microsoft.com/office/word/2018/wordml/cex" xmlns:w16cid="http://schemas.microsoft.com/office/word/2016/wordml/cid" xmlns:w16="http://schemas.microsoft.com/office/word/2018/wordml" xmlns:w16se="http://schemas.microsoft.com/office/word/2015/wordml/symex" xmlns:wpg="http://schemas.microsoft.com/office/word/2010/wordprocessingGroup" xmlns:wpi="http://schemas.microsoft.com/office/word/2010/wordprocessingInk" xmlns:wne="http://schemas.microsoft.com/office/word/2006/wordml" xmlns:wps="http://schemas.microsoft.com/office/word/2010/wordprocessingShape" mc:Ignorable="w14 w15 w16se w16cid w16 w16cex wp14">
   <w16cid:commentId w16cid:paraId="570519C1" w16cid:durableId="230A761C"/>
   <w16cid:commentId w16cid:paraId="63AC851D" w16cid:durableId="230A75B7"/>
+  <w16cid:commentId w16cid:paraId="722408AF" w16cid:durableId="233D70BC"/>
   <w16cid:commentId w16cid:paraId="21498218" w16cid:durableId="230AEEBC"/>
   <w16cid:commentId w16cid:paraId="7A0B2A0C" w16cid:durableId="230AEED5"/>
   <w16cid:commentId w16cid:paraId="4F80BE54" w16cid:durableId="230AEEE7"/>
   <w16cid:commentId w16cid:paraId="7CBED752" w16cid:durableId="230AEF0E"/>
   <w16cid:commentId w16cid:paraId="2AEA836E" w16cid:durableId="230AFBF0"/>
   <w16cid:commentId w16cid:paraId="455EBACA" w16cid:durableId="230AF773"/>
+  <w16cid:commentId w16cid:paraId="0464A904" w16cid:durableId="233D711E"/>
+  <w16cid:commentId w16cid:paraId="7937B40F" w16cid:durableId="233D7133"/>
   <w16cid:commentId w16cid:paraId="5827AD62" w16cid:durableId="230AF67B"/>
   <w16cid:commentId w16cid:paraId="7C945DE6" w16cid:durableId="230AFC72"/>
   <w16cid:commentId w16cid:paraId="7A28B1F9" w16cid:durableId="230AFD69"/>
@@ -3432,11 +3550,21 @@
     <w:pPr>
       <w:pStyle w:val="Voettekst"/>
     </w:pPr>
-    <w:fldSimple w:instr=" TITLE  ">
-      <w:r>
-        <w:t>Waterbeheerprogramma</w:t>
-      </w:r>
-    </w:fldSimple>
+    <w:r>
+      <w:fldChar w:fldCharType="begin"/>
+    </w:r>
+    <w:r>
+      <w:instrText xml:space="preserve"> TITLE  </w:instrText>
+    </w:r>
+    <w:r>
+      <w:fldChar w:fldCharType="separate"/>
+    </w:r>
+    <w:r>
+      <w:t>Waterbeheerprogramma</w:t>
+    </w:r>
+    <w:r>
+      <w:fldChar w:fldCharType="end"/>
+    </w:r>
     <w:r>
       <w:tab/>
     </w:r>
@@ -4355,6 +4483,9 @@
 <w15:people xmlns:wpc="http://schemas.microsoft.com/office/word/2010/wordprocessingCanvas" xmlns:cx="http://schemas.microsoft.com/office/drawing/2014/chartex" xmlns:cx1="http://schemas.microsoft.com/office/drawing/2015/9/8/chartex" xmlns:cx2="http://schemas.microsoft.com/office/drawing/2015/10/21/chartex" xmlns:cx3="http://schemas.microsoft.com/office/drawing/2016/5/9/chartex" xmlns:cx4="http://schemas.microsoft.com/office/drawing/2016/5/10/chartex" xmlns:cx5="http://schemas.microsoft.com/office/drawing/2016/5/11/chartex" xmlns:cx6="http://schemas.microsoft.com/office/drawing/2016/5/12/chartex" xmlns:cx7="http://schemas.microsoft.com/office/drawing/2016/5/13/chartex" xmlns:cx8="http://schemas.microsoft.com/office/drawing/2016/5/14/chartex" xmlns:mc="http://schemas.openxmlformats.org/markup-compatibility/2006" xmlns:aink="http://schemas.microsoft.com/office/drawing/2016/ink" xmlns:am3d="http://schemas.microsoft.com/office/drawing/2017/model3d" xmlns:o="urn:schemas-microsoft-com:office:office" xmlns:r="http://schemas.openxmlformats.org/officeDocument/2006/relationships" xmlns:m="http://schemas.openxmlformats.org/officeDocument/2006/math" xmlns:v="urn:schemas-microsoft-com:vml" xmlns:wp14="http://schemas.microsoft.com/office/word/2010/wordprocessingDrawing" xmlns:wp="http://schemas.openxmlformats.org/drawingml/2006/wordprocessingDrawing" xmlns:w10="urn:schemas-microsoft-com:office:word" xmlns:w="http://schemas.openxmlformats.org/wordprocessingml/2006/main" xmlns:w14="http://schemas.microsoft.com/office/word/2010/wordml" xmlns:w15="http://schemas.microsoft.com/office/word/2012/wordml" xmlns:w16cex="http://schemas.microsoft.com/office/word/2018/wordml/cex" xmlns:w16cid="http://schemas.microsoft.com/office/word/2016/wordml/cid" xmlns:w16="http://schemas.microsoft.com/office/word/2018/wordml" xmlns:w16se="http://schemas.microsoft.com/office/word/2015/wordml/symex" xmlns:wpg="http://schemas.microsoft.com/office/word/2010/wordprocessingGroup" xmlns:wpi="http://schemas.microsoft.com/office/word/2010/wordprocessingInk" xmlns:wne="http://schemas.microsoft.com/office/word/2006/wordml" xmlns:wps="http://schemas.microsoft.com/office/word/2010/wordprocessingShape" mc:Ignorable="w14 w15 w16se w16cid w16 w16cex wp14">
   <w15:person w15:author="Satyan Ramlal">
     <w15:presenceInfo w15:providerId="AD" w15:userId="S::S.Ramlal@geonovum.nl::f5981932-15a6-4c78-9c9f-ef07d672a3f6"/>
+  </w15:person>
+  <w15:person w15:author="Richard de Graaf">
+    <w15:presenceInfo w15:providerId="AD" w15:userId="S::richard.degraaf@vm-advies.nl::aab757a3-1554-4a93-8025-f5ff90f7f2e0"/>
   </w15:person>
 </w15:people>
 </file>
@@ -20362,6 +20493,15 @@
 </file>
 
 <file path=customXml/item1.xml><?xml version="1.0" encoding="utf-8"?>
+<?mso-contentType ?>
+<FormTemplates xmlns="http://schemas.microsoft.com/sharepoint/v3/contenttype/forms">
+  <Display>DocumentLibraryForm</Display>
+  <Edit>DocumentLibraryForm</Edit>
+  <New>DocumentLibraryForm</New>
+</FormTemplates>
+</file>
+
+<file path=customXml/item2.xml><?xml version="1.0" encoding="utf-8"?>
 <ct:contentTypeSchema xmlns:ct="http://schemas.microsoft.com/office/2006/metadata/contentType" xmlns:ma="http://schemas.microsoft.com/office/2006/metadata/properties/metaAttributes" ct:_="" ma:_="" ma:contentTypeName="Document" ma:contentTypeID="0x0101003ADD3040E3157B4E913BCA65F34844D7" ma:contentTypeVersion="12" ma:contentTypeDescription="Een nieuw document maken." ma:contentTypeScope="" ma:versionID="683f33f1965a4281e1148fdccc0154fa">
   <xsd:schema xmlns:xsd="http://www.w3.org/2001/XMLSchema" xmlns:xs="http://www.w3.org/2001/XMLSchema" xmlns:p="http://schemas.microsoft.com/office/2006/metadata/properties" xmlns:ns2="aafb19fa-82be-411d-a6df-c75e9235a4ea" xmlns:ns3="3dfebdfe-2b22-40ba-8672-9fbc9b4066c4" targetNamespace="http://schemas.microsoft.com/office/2006/metadata/properties" ma:root="true" ma:fieldsID="97b5ec5cda9bef38850541e6e5484e88" ns2:_="" ns3:_="">
     <xsd:import namespace="aafb19fa-82be-411d-a6df-c75e9235a4ea"/>
@@ -20578,15 +20718,6 @@
 </ct:contentTypeSchema>
 </file>
 
-<file path=customXml/item2.xml><?xml version="1.0" encoding="utf-8"?>
-<?mso-contentType ?>
-<FormTemplates xmlns="http://schemas.microsoft.com/sharepoint/v3/contenttype/forms">
-  <Display>DocumentLibraryForm</Display>
-  <Edit>DocumentLibraryForm</Edit>
-  <New>DocumentLibraryForm</New>
-</FormTemplates>
-</file>
-
 <file path=customXml/item3.xml><?xml version="1.0" encoding="utf-8"?>
 <p:properties xmlns:p="http://schemas.microsoft.com/office/2006/metadata/properties" xmlns:xsi="http://www.w3.org/2001/XMLSchema-instance" xmlns:pc="http://schemas.microsoft.com/office/infopath/2007/PartnerControls">
   <documentManagement/>
@@ -20594,6 +20725,14 @@
 </file>
 
 <file path=customXml/itemProps1.xml><?xml version="1.0" encoding="utf-8"?>
+<ds:datastoreItem xmlns:ds="http://schemas.openxmlformats.org/officeDocument/2006/customXml" ds:itemID="{F7480D12-DEE8-41FE-B215-59F0AF7353FD}">
+  <ds:schemaRefs>
+    <ds:schemaRef ds:uri="http://schemas.microsoft.com/sharepoint/v3/contenttype/forms"/>
+  </ds:schemaRefs>
+</ds:datastoreItem>
+</file>
+
+<file path=customXml/itemProps2.xml><?xml version="1.0" encoding="utf-8"?>
 <ds:datastoreItem xmlns:ds="http://schemas.openxmlformats.org/officeDocument/2006/customXml" ds:itemID="{FDF72739-DEFA-44A0-BE52-B3939DD4A1A0}">
   <ds:schemaRefs>
     <ds:schemaRef ds:uri="http://schemas.microsoft.com/office/2006/metadata/contentType"/>
@@ -20612,14 +20751,6 @@
 </ds:datastoreItem>
 </file>
 
-<file path=customXml/itemProps2.xml><?xml version="1.0" encoding="utf-8"?>
-<ds:datastoreItem xmlns:ds="http://schemas.openxmlformats.org/officeDocument/2006/customXml" ds:itemID="{F7480D12-DEE8-41FE-B215-59F0AF7353FD}">
-  <ds:schemaRefs>
-    <ds:schemaRef ds:uri="http://schemas.microsoft.com/sharepoint/v3/contenttype/forms"/>
-  </ds:schemaRefs>
-</ds:datastoreItem>
-</file>
-
 <file path=customXml/itemProps3.xml><?xml version="1.0" encoding="utf-8"?>
 <ds:datastoreItem xmlns:ds="http://schemas.openxmlformats.org/officeDocument/2006/customXml" ds:itemID="{B8B3647D-CD6D-4519-853B-7D41FC9D5EC2}">
   <ds:schemaRefs>

</xml_diff>